<commit_message>
Añadidas negritas recursos del proyecto
</commit_message>
<xml_diff>
--- a/Plan de proyecto/6.Recursos del proyecto.docx
+++ b/Plan de proyecto/6.Recursos del proyecto.docx
@@ -87,7 +87,81 @@
           <w:sz w:val="24"/>
           <w:szCs w:val="24"/>
         </w:rPr>
-        <w:t>Los 8 integrantes del proyecto serán divididos en 4 parejas. Cada pareja se encargará de un subsistema de la aplicación, realizando todo la documentación, diseño y desarrollo de ese subsistema, y además, se encargan de supervisar otro subsistema. Para llevar un mayor control, existe un encargado de revisar el buen funcionamiento de todos los subsistemas y la coordinación entre ellos.</w:t>
+        <w:t xml:space="preserve">Los 8 integrantes del proyecto serán divididos en 4 parejas. Cada pareja </w:t>
+      </w:r>
+      <w:r>
+        <w:rPr>
+          <w:rFonts w:asciiTheme="minorHAnsi" w:hAnsiTheme="minorHAnsi" w:cstheme="minorHAnsi"/>
+          <w:bCs/>
+          <w:sz w:val="24"/>
+          <w:szCs w:val="24"/>
+        </w:rPr>
+        <w:t>se encargará de un subsistema</w:t>
+      </w:r>
+      <w:r>
+        <w:rPr>
+          <w:rFonts w:asciiTheme="minorHAnsi" w:hAnsiTheme="minorHAnsi" w:cstheme="minorHAnsi"/>
+          <w:b w:val="0"/>
+          <w:sz w:val="24"/>
+          <w:szCs w:val="24"/>
+        </w:rPr>
+        <w:t xml:space="preserve"> de la aplicación, realizando todo la documentación, diseño y desarrollo de ese subsistema, </w:t>
+      </w:r>
+      <w:proofErr w:type="gramStart"/>
+      <w:r>
+        <w:rPr>
+          <w:rFonts w:asciiTheme="minorHAnsi" w:hAnsiTheme="minorHAnsi" w:cstheme="minorHAnsi"/>
+          <w:b w:val="0"/>
+          <w:sz w:val="24"/>
+          <w:szCs w:val="24"/>
+        </w:rPr>
+        <w:t>y</w:t>
+      </w:r>
+      <w:proofErr w:type="gramEnd"/>
+      <w:r>
+        <w:rPr>
+          <w:rFonts w:asciiTheme="minorHAnsi" w:hAnsiTheme="minorHAnsi" w:cstheme="minorHAnsi"/>
+          <w:b w:val="0"/>
+          <w:sz w:val="24"/>
+          <w:szCs w:val="24"/>
+        </w:rPr>
+        <w:t xml:space="preserve"> además, se encargan de </w:t>
+      </w:r>
+      <w:r>
+        <w:rPr>
+          <w:rFonts w:asciiTheme="minorHAnsi" w:hAnsiTheme="minorHAnsi" w:cstheme="minorHAnsi"/>
+          <w:bCs/>
+          <w:sz w:val="24"/>
+          <w:szCs w:val="24"/>
+        </w:rPr>
+        <w:t>supervisar otro subsistema</w:t>
+      </w:r>
+      <w:r>
+        <w:rPr>
+          <w:rFonts w:asciiTheme="minorHAnsi" w:hAnsiTheme="minorHAnsi" w:cstheme="minorHAnsi"/>
+          <w:b w:val="0"/>
+          <w:sz w:val="24"/>
+          <w:szCs w:val="24"/>
+        </w:rPr>
+        <w:t xml:space="preserve">. Para llevar un mayor control, existe un </w:t>
+      </w:r>
+      <w:r>
+        <w:rPr>
+          <w:rFonts w:asciiTheme="minorHAnsi" w:hAnsiTheme="minorHAnsi" w:cstheme="minorHAnsi"/>
+          <w:bCs/>
+          <w:sz w:val="24"/>
+          <w:szCs w:val="24"/>
+        </w:rPr>
+        <w:t>encargado de revisar</w:t>
+      </w:r>
+      <w:r>
+        <w:rPr>
+          <w:rFonts w:asciiTheme="minorHAnsi" w:hAnsiTheme="minorHAnsi" w:cstheme="minorHAnsi"/>
+          <w:b w:val="0"/>
+          <w:sz w:val="24"/>
+          <w:szCs w:val="24"/>
+        </w:rPr>
+        <w:t xml:space="preserve"> el buen funcionamiento de todos los subsistemas y la coordinación entre ellos.</w:t>
       </w:r>
     </w:p>
     <w:p>
@@ -304,7 +378,25 @@
                 <w:szCs w:val="24"/>
               </w:rPr>
               <w:br/>
-              <w:t>Es el hardware necesario durante el desarrollo de la aplicación y en el que se van a ejecutar las diversas herramientas para generar código, documentación, recursos... Cada integrante del equipo trabajará en su propio ordenador personal.</w:t>
+              <w:t xml:space="preserve">Es el hardware necesario durante el </w:t>
+            </w:r>
+            <w:r>
+              <w:rPr>
+                <w:rFonts w:asciiTheme="minorHAnsi" w:hAnsiTheme="minorHAnsi" w:cstheme="minorHAnsi"/>
+                <w:bCs/>
+                <w:sz w:val="24"/>
+                <w:szCs w:val="24"/>
+              </w:rPr>
+              <w:t>desarrollo de la aplicación</w:t>
+            </w:r>
+            <w:r>
+              <w:rPr>
+                <w:rFonts w:asciiTheme="minorHAnsi" w:hAnsiTheme="minorHAnsi" w:cstheme="minorHAnsi"/>
+                <w:b w:val="0"/>
+                <w:sz w:val="24"/>
+                <w:szCs w:val="24"/>
+              </w:rPr>
+              <w:t xml:space="preserve"> y en el que se van a ejecutar las diversas herramientas para generar código, documentación, recursos... Cada integrante del equipo trabajará en su propio ordenador personal.</w:t>
             </w:r>
           </w:p>
         </w:tc>
@@ -370,13 +462,22 @@
                 <w:szCs w:val="24"/>
               </w:rPr>
               <w:br/>
-              <w:t xml:space="preserve">Es el hardware en el que se ejecutará la parte de la aplicación relativa a bases de datos y el </w:t>
+              <w:t xml:space="preserve">Es el hardware en el que se ejecutará la parte de la aplicación relativa a </w:t>
+            </w:r>
+            <w:r>
+              <w:rPr>
+                <w:rFonts w:asciiTheme="minorHAnsi" w:hAnsiTheme="minorHAnsi" w:cstheme="minorHAnsi"/>
+                <w:bCs/>
+                <w:sz w:val="24"/>
+                <w:szCs w:val="24"/>
+              </w:rPr>
+              <w:t xml:space="preserve">bases de datos y el </w:t>
             </w:r>
             <w:proofErr w:type="spellStart"/>
             <w:r>
               <w:rPr>
                 <w:rFonts w:asciiTheme="minorHAnsi" w:hAnsiTheme="minorHAnsi" w:cstheme="minorHAnsi"/>
-                <w:b w:val="0"/>
+                <w:bCs/>
                 <w:sz w:val="24"/>
                 <w:szCs w:val="24"/>
               </w:rPr>
@@ -457,7 +558,25 @@
                 <w:szCs w:val="24"/>
               </w:rPr>
               <w:br/>
-              <w:t xml:space="preserve"> Los clientes únicamente deberán disponer de un smartphone Android en el que instalar y ejecutar la aplicación.</w:t>
+              <w:t xml:space="preserve"> Los clientes únicamente deberán disponer de un </w:t>
+            </w:r>
+            <w:r>
+              <w:rPr>
+                <w:rFonts w:asciiTheme="minorHAnsi" w:hAnsiTheme="minorHAnsi" w:cstheme="minorHAnsi"/>
+                <w:bCs/>
+                <w:sz w:val="24"/>
+                <w:szCs w:val="24"/>
+              </w:rPr>
+              <w:t>smartphone Android</w:t>
+            </w:r>
+            <w:r>
+              <w:rPr>
+                <w:rFonts w:asciiTheme="minorHAnsi" w:hAnsiTheme="minorHAnsi" w:cstheme="minorHAnsi"/>
+                <w:b w:val="0"/>
+                <w:sz w:val="24"/>
+                <w:szCs w:val="24"/>
+              </w:rPr>
+              <w:t xml:space="preserve"> en el que instalar y ejecutar la aplicación.</w:t>
             </w:r>
           </w:p>
         </w:tc>
@@ -572,16 +691,7 @@
           <w:sz w:val="28"/>
           <w:szCs w:val="28"/>
         </w:rPr>
-        <w:t xml:space="preserve">3.2 Software de </w:t>
-      </w:r>
-      <w:r>
-        <w:rPr>
-          <w:rFonts w:asciiTheme="minorHAnsi" w:hAnsiTheme="minorHAnsi" w:cstheme="minorHAnsi"/>
-          <w:bCs/>
-          <w:sz w:val="28"/>
-          <w:szCs w:val="28"/>
-        </w:rPr>
-        <w:t>desarrollo</w:t>
+        <w:t>3.2 Software de desarrollo</w:t>
       </w:r>
     </w:p>
     <w:tbl>
@@ -802,25 +912,7 @@
                 <w:sz w:val="24"/>
                 <w:szCs w:val="24"/>
               </w:rPr>
-              <w:t xml:space="preserve">Sistema de comunicación </w:t>
-            </w:r>
-            <w:r>
-              <w:rPr>
-                <w:rFonts w:cstheme="minorHAnsi"/>
-                <w:color w:val="auto"/>
-                <w:sz w:val="24"/>
-                <w:szCs w:val="24"/>
-              </w:rPr>
-              <w:t>vía mensajes</w:t>
-            </w:r>
-            <w:r>
-              <w:rPr>
-                <w:rFonts w:cstheme="minorHAnsi"/>
-                <w:color w:val="auto"/>
-                <w:sz w:val="24"/>
-                <w:szCs w:val="24"/>
-              </w:rPr>
-              <w:t>.</w:t>
+              <w:t>Sistema de comunicación vía mensajes.</w:t>
             </w:r>
           </w:p>
         </w:tc>
@@ -1053,14 +1145,6 @@
                 <w:szCs w:val="24"/>
               </w:rPr>
               <w:br/>
-            </w:r>
-            <w:r>
-              <w:rPr>
-                <w:rFonts w:asciiTheme="minorHAnsi" w:hAnsiTheme="minorHAnsi" w:cstheme="minorHAnsi"/>
-                <w:b w:val="0"/>
-                <w:sz w:val="24"/>
-                <w:szCs w:val="24"/>
-              </w:rPr>
               <w:t xml:space="preserve">Herramienta </w:t>
             </w:r>
             <w:r>
@@ -1414,6 +1498,7 @@
                 <w:szCs w:val="24"/>
               </w:rPr>
               <w:br/>
+              <w:t>Herramienta para la gestión de bases de datos MyS</w:t>
             </w:r>
             <w:r>
               <w:rPr>
@@ -1422,19 +1507,8 @@
                 <w:sz w:val="24"/>
                 <w:szCs w:val="24"/>
               </w:rPr>
-              <w:t>Herramienta para la gestión de bases de datos MyS</w:t>
-            </w:r>
-            <w:r>
-              <w:rPr>
-                <w:rFonts w:asciiTheme="minorHAnsi" w:hAnsiTheme="minorHAnsi" w:cstheme="minorHAnsi"/>
-                <w:b w:val="0"/>
-                <w:sz w:val="24"/>
-                <w:szCs w:val="24"/>
-              </w:rPr>
               <w:t>QL</w:t>
             </w:r>
-            <w:bookmarkStart w:id="0" w:name="_GoBack"/>
-            <w:bookmarkEnd w:id="0"/>
             <w:r>
               <w:rPr>
                 <w:rFonts w:asciiTheme="minorHAnsi" w:hAnsiTheme="minorHAnsi" w:cstheme="minorHAnsi"/>
@@ -1669,34 +1743,7 @@
           <w:sz w:val="28"/>
           <w:szCs w:val="28"/>
         </w:rPr>
-        <w:t>.</w:t>
-      </w:r>
-      <w:r>
-        <w:rPr>
-          <w:rFonts w:asciiTheme="minorHAnsi" w:hAnsiTheme="minorHAnsi" w:cstheme="minorHAnsi"/>
-          <w:bCs/>
-          <w:sz w:val="28"/>
-          <w:szCs w:val="28"/>
-        </w:rPr>
-        <w:t>2</w:t>
-      </w:r>
-      <w:r>
-        <w:rPr>
-          <w:rFonts w:asciiTheme="minorHAnsi" w:hAnsiTheme="minorHAnsi" w:cstheme="minorHAnsi"/>
-          <w:bCs/>
-          <w:sz w:val="28"/>
-          <w:szCs w:val="28"/>
-        </w:rPr>
-        <w:t xml:space="preserve"> Software de </w:t>
-      </w:r>
-      <w:r>
-        <w:rPr>
-          <w:rFonts w:asciiTheme="minorHAnsi" w:hAnsiTheme="minorHAnsi" w:cstheme="minorHAnsi"/>
-          <w:bCs/>
-          <w:sz w:val="28"/>
-          <w:szCs w:val="28"/>
-        </w:rPr>
-        <w:t>servidor</w:t>
+        <w:t>.2 Software de servidor</w:t>
       </w:r>
     </w:p>
     <w:tbl>
@@ -1848,24 +1895,7 @@
                 <w:szCs w:val="24"/>
               </w:rPr>
               <w:br/>
-            </w:r>
-            <w:r>
-              <w:rPr>
-                <w:rFonts w:asciiTheme="minorHAnsi" w:hAnsiTheme="minorHAnsi" w:cstheme="minorHAnsi"/>
-                <w:b w:val="0"/>
-                <w:sz w:val="24"/>
-                <w:szCs w:val="24"/>
-              </w:rPr>
-              <w:t xml:space="preserve"> </w:t>
-            </w:r>
-            <w:r>
-              <w:rPr>
-                <w:rFonts w:asciiTheme="minorHAnsi" w:hAnsiTheme="minorHAnsi" w:cstheme="minorHAnsi"/>
-                <w:b w:val="0"/>
-                <w:sz w:val="24"/>
-                <w:szCs w:val="24"/>
-              </w:rPr>
-              <w:t>Servidor de bases de datos MyS</w:t>
+              <w:t xml:space="preserve"> Servidor de bases de datos MyS</w:t>
             </w:r>
             <w:r>
               <w:rPr>
@@ -1957,34 +1987,7 @@
                 <w:sz w:val="24"/>
                 <w:szCs w:val="24"/>
               </w:rPr>
-              <w:t xml:space="preserve"> </w:t>
-            </w:r>
-            <w:r>
-              <w:rPr>
-                <w:rFonts w:asciiTheme="minorHAnsi" w:hAnsiTheme="minorHAnsi" w:cstheme="minorHAnsi"/>
-                <w:b w:val="0"/>
-                <w:sz w:val="24"/>
-                <w:szCs w:val="24"/>
-              </w:rPr>
-              <w:t>Máquina virtual de Java que ejecut</w:t>
-            </w:r>
-            <w:r>
-              <w:rPr>
-                <w:rFonts w:asciiTheme="minorHAnsi" w:hAnsiTheme="minorHAnsi" w:cstheme="minorHAnsi"/>
-                <w:b w:val="0"/>
-                <w:sz w:val="24"/>
-                <w:szCs w:val="24"/>
-              </w:rPr>
-              <w:t>a</w:t>
-            </w:r>
-            <w:r>
-              <w:rPr>
-                <w:rFonts w:asciiTheme="minorHAnsi" w:hAnsiTheme="minorHAnsi" w:cstheme="minorHAnsi"/>
-                <w:b w:val="0"/>
-                <w:sz w:val="24"/>
-                <w:szCs w:val="24"/>
-              </w:rPr>
-              <w:t xml:space="preserve"> el </w:t>
+              <w:t xml:space="preserve"> Máquina virtual de Java que ejecuta el </w:t>
             </w:r>
             <w:proofErr w:type="spellStart"/>
             <w:r>
@@ -2055,34 +2058,7 @@
           <w:sz w:val="28"/>
           <w:szCs w:val="28"/>
         </w:rPr>
-        <w:t>.</w:t>
-      </w:r>
-      <w:r>
-        <w:rPr>
-          <w:rFonts w:asciiTheme="minorHAnsi" w:hAnsiTheme="minorHAnsi" w:cstheme="minorHAnsi"/>
-          <w:bCs/>
-          <w:sz w:val="28"/>
-          <w:szCs w:val="28"/>
-        </w:rPr>
-        <w:t>3</w:t>
-      </w:r>
-      <w:r>
-        <w:rPr>
-          <w:rFonts w:asciiTheme="minorHAnsi" w:hAnsiTheme="minorHAnsi" w:cstheme="minorHAnsi"/>
-          <w:bCs/>
-          <w:sz w:val="28"/>
-          <w:szCs w:val="28"/>
-        </w:rPr>
-        <w:t xml:space="preserve"> Software de </w:t>
-      </w:r>
-      <w:r>
-        <w:rPr>
-          <w:rFonts w:asciiTheme="minorHAnsi" w:hAnsiTheme="minorHAnsi" w:cstheme="minorHAnsi"/>
-          <w:bCs/>
-          <w:sz w:val="28"/>
-          <w:szCs w:val="28"/>
-        </w:rPr>
-        <w:t>cliente</w:t>
+        <w:t>.3 Software de cliente</w:t>
       </w:r>
       <w:r>
         <w:rPr>
@@ -2101,21 +2077,22 @@
           <w:szCs w:val="24"/>
         </w:rPr>
         <w:br/>
+        <w:t xml:space="preserve">El único software del que debe disponer el cliente es de </w:t>
       </w:r>
       <w:r>
         <w:rPr>
           <w:rFonts w:asciiTheme="minorHAnsi" w:hAnsiTheme="minorHAnsi" w:cstheme="minorHAnsi"/>
-          <w:b w:val="0"/>
+          <w:bCs/>
           <w:sz w:val="24"/>
           <w:szCs w:val="24"/>
         </w:rPr>
-        <w:t xml:space="preserve">El único software del que debe disponer el cliente es de Android </w:t>
+        <w:t xml:space="preserve">Android </w:t>
       </w:r>
       <w:proofErr w:type="spellStart"/>
       <w:r>
         <w:rPr>
           <w:rFonts w:asciiTheme="minorHAnsi" w:hAnsiTheme="minorHAnsi" w:cstheme="minorHAnsi"/>
-          <w:b w:val="0"/>
+          <w:bCs/>
           <w:sz w:val="24"/>
           <w:szCs w:val="24"/>
         </w:rPr>
@@ -2125,11 +2102,20 @@
       <w:r>
         <w:rPr>
           <w:rFonts w:asciiTheme="minorHAnsi" w:hAnsiTheme="minorHAnsi" w:cstheme="minorHAnsi"/>
+          <w:bCs/>
+          <w:sz w:val="24"/>
+          <w:szCs w:val="24"/>
+        </w:rPr>
+        <w:t xml:space="preserve"> 5.0</w:t>
+      </w:r>
+      <w:r>
+        <w:rPr>
+          <w:rFonts w:asciiTheme="minorHAnsi" w:hAnsiTheme="minorHAnsi" w:cstheme="minorHAnsi"/>
           <w:b w:val="0"/>
           <w:sz w:val="24"/>
           <w:szCs w:val="24"/>
         </w:rPr>
-        <w:t xml:space="preserve"> 5.0 o posterior con los servicios de Google.</w:t>
+        <w:t xml:space="preserve"> o posterior con los servicios de Google.</w:t>
       </w:r>
     </w:p>
     <w:p>
@@ -2142,6 +2128,8 @@
           <w:szCs w:val="26"/>
         </w:rPr>
       </w:pPr>
+      <w:bookmarkStart w:id="0" w:name="_GoBack"/>
+      <w:bookmarkEnd w:id="0"/>
     </w:p>
     <w:sectPr>
       <w:headerReference w:type="default" r:id="rId8"/>
@@ -3289,6 +3277,7 @@
     <w:lsdException w:name="HTML Sample" w:semiHidden="1" w:unhideWhenUsed="1"/>
     <w:lsdException w:name="HTML Typewriter" w:semiHidden="1" w:unhideWhenUsed="1"/>
     <w:lsdException w:name="HTML Variable" w:semiHidden="1" w:unhideWhenUsed="1"/>
+    <w:lsdException w:name="Normal Table" w:semiHidden="1" w:unhideWhenUsed="1"/>
     <w:lsdException w:name="annotation subject" w:semiHidden="1" w:unhideWhenUsed="1"/>
     <w:lsdException w:name="No List" w:semiHidden="1" w:unhideWhenUsed="1"/>
     <w:lsdException w:name="Outline List 1" w:semiHidden="1" w:unhideWhenUsed="1"/>
@@ -3331,8 +3320,11 @@
     <w:lsdException w:name="Table Contemporary" w:semiHidden="1" w:unhideWhenUsed="1"/>
     <w:lsdException w:name="Table Elegant" w:semiHidden="1" w:unhideWhenUsed="1"/>
     <w:lsdException w:name="Table Professional" w:semiHidden="1" w:unhideWhenUsed="1"/>
+    <w:lsdException w:name="Table Subtle 1" w:semiHidden="1" w:unhideWhenUsed="1"/>
     <w:lsdException w:name="Table Subtle 2" w:semiHidden="1" w:unhideWhenUsed="1"/>
     <w:lsdException w:name="Table Web 1" w:semiHidden="1" w:unhideWhenUsed="1"/>
+    <w:lsdException w:name="Table Web 2" w:semiHidden="1" w:unhideWhenUsed="1"/>
+    <w:lsdException w:name="Table Web 3" w:semiHidden="1" w:unhideWhenUsed="1"/>
     <w:lsdException w:name="Balloon Text" w:semiHidden="1" w:unhideWhenUsed="1"/>
     <w:lsdException w:name="Table Grid" w:uiPriority="39"/>
     <w:lsdException w:name="Table Theme" w:semiHidden="1" w:unhideWhenUsed="1"/>
@@ -4392,7 +4384,7 @@
 </file>
 
 <file path=customXml/itemProps1.xml><?xml version="1.0" encoding="utf-8"?>
-<ds:datastoreItem xmlns:ds="http://schemas.openxmlformats.org/officeDocument/2006/customXml" ds:itemID="{80E1CE1C-F01A-4B04-86D1-EACA45B53602}">
+<ds:datastoreItem xmlns:ds="http://schemas.openxmlformats.org/officeDocument/2006/customXml" ds:itemID="{6100E0D4-B64C-4FFE-B769-DA2639718314}">
   <ds:schemaRefs>
     <ds:schemaRef ds:uri="http://schemas.openxmlformats.org/officeDocument/2006/bibliography"/>
   </ds:schemaRefs>

</xml_diff>